<commit_message>
Circle Language Spec: Relations: * Make pictures brighter, so they are visible on a dimmed display. * Move Referres Implementation from Circle Language Spec to Circle Construct Drafts.
</commit_message>
<xml_diff>
--- a/1.1. Circle Language Spec/04. Relations/4. Related Classes.docx
+++ b/1.1. Circle Language Spec/04. Relations/4. Related Classes.docx
@@ -21,7 +21,7 @@
           <w:bottom w:w="68" w:type="dxa"/>
           <w:right w:w="57" w:type="dxa"/>
         </w:tblCellMar>
-        <w:tblLook w:val="00BF" w:firstRow="1" w:lastRow="0" w:firstColumn="1" w:lastColumn="0" w:noHBand="0" w:noVBand="0"/>
+        <w:tblLook w:val="00A0" w:firstRow="1" w:lastRow="0" w:firstColumn="1" w:lastColumn="0" w:noHBand="0" w:noVBand="0"/>
       </w:tblPr>
       <w:tblGrid>
         <w:gridCol w:w="8630"/>
@@ -36,8 +36,6 @@
             <w:pPr>
               <w:pStyle w:val="Heading1"/>
             </w:pPr>
-            <w:bookmarkStart w:id="0" w:name="_GoBack"/>
-            <w:bookmarkEnd w:id="0"/>
             <w:r>
               <w:t>Circle Language Spec: Relations</w:t>
             </w:r>
@@ -223,7 +221,7 @@
         <w:drawing>
           <wp:inline distT="0" distB="0" distL="0" distR="0">
             <wp:extent cx="2650490" cy="2110105"/>
-            <wp:effectExtent l="0" t="0" r="0" b="0"/>
+            <wp:effectExtent l="0" t="0" r="0" b="4445"/>
             <wp:docPr id="1" name="Picture 1"/>
             <wp:cNvGraphicFramePr>
               <a:graphicFrameLocks xmlns:a="http://schemas.openxmlformats.org/drawingml/2006/main" noChangeAspect="1"/>
@@ -240,6 +238,15 @@
                   <pic:blipFill>
                     <a:blip r:embed="rId5">
                       <a:extLst>
+                        <a:ext uri="{BEBA8EAE-BF5A-486C-A8C5-ECC9F3942E4B}">
+                          <a14:imgProps xmlns:a14="http://schemas.microsoft.com/office/drawing/2010/main">
+                            <a14:imgLayer r:embed="rId6">
+                              <a14:imgEffect>
+                                <a14:brightnessContrast bright="40000" contrast="40000"/>
+                              </a14:imgEffect>
+                            </a14:imgLayer>
+                          </a14:imgProps>
+                        </a:ext>
                         <a:ext uri="{28A0092B-C50C-407E-A947-70E740481C1C}">
                           <a14:useLocalDpi xmlns:a14="http://schemas.microsoft.com/office/drawing/2010/main" val="0"/>
                         </a:ext>
@@ -506,7 +513,7 @@
         <w:drawing>
           <wp:inline distT="0" distB="0" distL="0" distR="0">
             <wp:extent cx="3271520" cy="2047875"/>
-            <wp:effectExtent l="0" t="0" r="0" b="0"/>
+            <wp:effectExtent l="0" t="0" r="5080" b="9525"/>
             <wp:docPr id="2" name="Picture 2"/>
             <wp:cNvGraphicFramePr>
               <a:graphicFrameLocks xmlns:a="http://schemas.openxmlformats.org/drawingml/2006/main" noChangeAspect="1"/>
@@ -521,8 +528,17 @@
                     </pic:cNvPicPr>
                   </pic:nvPicPr>
                   <pic:blipFill>
-                    <a:blip r:embed="rId6">
+                    <a:blip r:embed="rId7">
                       <a:extLst>
+                        <a:ext uri="{BEBA8EAE-BF5A-486C-A8C5-ECC9F3942E4B}">
+                          <a14:imgProps xmlns:a14="http://schemas.microsoft.com/office/drawing/2010/main">
+                            <a14:imgLayer r:embed="rId8">
+                              <a14:imgEffect>
+                                <a14:brightnessContrast bright="40000" contrast="40000"/>
+                              </a14:imgEffect>
+                            </a14:imgLayer>
+                          </a14:imgProps>
+                        </a:ext>
                         <a:ext uri="{28A0092B-C50C-407E-A947-70E740481C1C}">
                           <a14:useLocalDpi xmlns:a14="http://schemas.microsoft.com/office/drawing/2010/main" val="0"/>
                         </a:ext>
@@ -631,8 +647,17 @@
                     </pic:cNvPicPr>
                   </pic:nvPicPr>
                   <pic:blipFill>
-                    <a:blip r:embed="rId7">
+                    <a:blip r:embed="rId9">
                       <a:extLst>
+                        <a:ext uri="{BEBA8EAE-BF5A-486C-A8C5-ECC9F3942E4B}">
+                          <a14:imgProps xmlns:a14="http://schemas.microsoft.com/office/drawing/2010/main">
+                            <a14:imgLayer r:embed="rId10">
+                              <a14:imgEffect>
+                                <a14:brightnessContrast bright="40000" contrast="40000"/>
+                              </a14:imgEffect>
+                            </a14:imgLayer>
+                          </a14:imgProps>
+                        </a:ext>
                         <a:ext uri="{28A0092B-C50C-407E-A947-70E740481C1C}">
                           <a14:useLocalDpi xmlns:a14="http://schemas.microsoft.com/office/drawing/2010/main" val="0"/>
                         </a:ext>
@@ -689,7 +714,7 @@
         <w:drawing>
           <wp:inline distT="0" distB="0" distL="0" distR="0">
             <wp:extent cx="914400" cy="1019175"/>
-            <wp:effectExtent l="0" t="0" r="0" b="0"/>
+            <wp:effectExtent l="0" t="0" r="0" b="9525"/>
             <wp:docPr id="4" name="Picture 4"/>
             <wp:cNvGraphicFramePr>
               <a:graphicFrameLocks xmlns:a="http://schemas.openxmlformats.org/drawingml/2006/main" noChangeAspect="1"/>
@@ -704,8 +729,17 @@
                     </pic:cNvPicPr>
                   </pic:nvPicPr>
                   <pic:blipFill>
-                    <a:blip r:embed="rId8">
+                    <a:blip r:embed="rId11">
                       <a:extLst>
+                        <a:ext uri="{BEBA8EAE-BF5A-486C-A8C5-ECC9F3942E4B}">
+                          <a14:imgProps xmlns:a14="http://schemas.microsoft.com/office/drawing/2010/main">
+                            <a14:imgLayer r:embed="rId12">
+                              <a14:imgEffect>
+                                <a14:brightnessContrast bright="40000" contrast="40000"/>
+                              </a14:imgEffect>
+                            </a14:imgLayer>
+                          </a14:imgProps>
+                        </a:ext>
                         <a:ext uri="{28A0092B-C50C-407E-A947-70E740481C1C}">
                           <a14:useLocalDpi xmlns:a14="http://schemas.microsoft.com/office/drawing/2010/main" val="0"/>
                         </a:ext>
@@ -768,7 +802,7 @@
         <w:drawing>
           <wp:inline distT="0" distB="0" distL="0" distR="0">
             <wp:extent cx="2110105" cy="1025525"/>
-            <wp:effectExtent l="0" t="0" r="0" b="0"/>
+            <wp:effectExtent l="0" t="0" r="4445" b="3175"/>
             <wp:docPr id="5" name="Picture 5"/>
             <wp:cNvGraphicFramePr>
               <a:graphicFrameLocks xmlns:a="http://schemas.openxmlformats.org/drawingml/2006/main" noChangeAspect="1"/>
@@ -783,8 +817,17 @@
                     </pic:cNvPicPr>
                   </pic:nvPicPr>
                   <pic:blipFill>
-                    <a:blip r:embed="rId9">
+                    <a:blip r:embed="rId13">
                       <a:extLst>
+                        <a:ext uri="{BEBA8EAE-BF5A-486C-A8C5-ECC9F3942E4B}">
+                          <a14:imgProps xmlns:a14="http://schemas.microsoft.com/office/drawing/2010/main">
+                            <a14:imgLayer r:embed="rId14">
+                              <a14:imgEffect>
+                                <a14:brightnessContrast bright="40000" contrast="40000"/>
+                              </a14:imgEffect>
+                            </a14:imgLayer>
+                          </a14:imgProps>
+                        </a:ext>
                         <a:ext uri="{28A0092B-C50C-407E-A947-70E740481C1C}">
                           <a14:useLocalDpi xmlns:a14="http://schemas.microsoft.com/office/drawing/2010/main" val="0"/>
                         </a:ext>
@@ -865,8 +908,17 @@
                     </pic:cNvPicPr>
                   </pic:nvPicPr>
                   <pic:blipFill>
-                    <a:blip r:embed="rId10">
+                    <a:blip r:embed="rId15">
                       <a:extLst>
+                        <a:ext uri="{BEBA8EAE-BF5A-486C-A8C5-ECC9F3942E4B}">
+                          <a14:imgProps xmlns:a14="http://schemas.microsoft.com/office/drawing/2010/main">
+                            <a14:imgLayer r:embed="rId16">
+                              <a14:imgEffect>
+                                <a14:brightnessContrast bright="40000" contrast="40000"/>
+                              </a14:imgEffect>
+                            </a14:imgLayer>
+                          </a14:imgProps>
+                        </a:ext>
                         <a:ext uri="{28A0092B-C50C-407E-A947-70E740481C1C}">
                           <a14:useLocalDpi xmlns:a14="http://schemas.microsoft.com/office/drawing/2010/main" val="0"/>
                         </a:ext>
@@ -978,7 +1030,7 @@
         <w:drawing>
           <wp:inline distT="0" distB="0" distL="0" distR="0">
             <wp:extent cx="985520" cy="1130935"/>
-            <wp:effectExtent l="0" t="0" r="0" b="0"/>
+            <wp:effectExtent l="0" t="0" r="5080" b="0"/>
             <wp:docPr id="7" name="Picture 7"/>
             <wp:cNvGraphicFramePr>
               <a:graphicFrameLocks xmlns:a="http://schemas.openxmlformats.org/drawingml/2006/main" noChangeAspect="1"/>
@@ -993,8 +1045,17 @@
                     </pic:cNvPicPr>
                   </pic:nvPicPr>
                   <pic:blipFill>
-                    <a:blip r:embed="rId11">
+                    <a:blip r:embed="rId17">
                       <a:extLst>
+                        <a:ext uri="{BEBA8EAE-BF5A-486C-A8C5-ECC9F3942E4B}">
+                          <a14:imgProps xmlns:a14="http://schemas.microsoft.com/office/drawing/2010/main">
+                            <a14:imgLayer r:embed="rId18">
+                              <a14:imgEffect>
+                                <a14:brightnessContrast bright="40000" contrast="40000"/>
+                              </a14:imgEffect>
+                            </a14:imgLayer>
+                          </a14:imgProps>
+                        </a:ext>
                         <a:ext uri="{28A0092B-C50C-407E-A947-70E740481C1C}">
                           <a14:useLocalDpi xmlns:a14="http://schemas.microsoft.com/office/drawing/2010/main" val="0"/>
                         </a:ext>
@@ -1024,6 +1085,8 @@
           </wp:inline>
         </w:drawing>
       </w:r>
+      <w:bookmarkStart w:id="0" w:name="_GoBack"/>
+      <w:bookmarkEnd w:id="0"/>
     </w:p>
     <w:p/>
     <w:p/>
@@ -1736,9 +1799,15 @@
   </w:style>
   <w:style w:type="character" w:default="1" w:styleId="DefaultParagraphFont">
     <w:name w:val="Default Paragraph Font"/>
+    <w:uiPriority w:val="1"/>
+    <w:semiHidden/>
+    <w:unhideWhenUsed/>
   </w:style>
   <w:style w:type="table" w:default="1" w:styleId="TableNormal">
     <w:name w:val="Normal Table"/>
+    <w:uiPriority w:val="99"/>
+    <w:semiHidden/>
+    <w:unhideWhenUsed/>
     <w:tblPr>
       <w:tblInd w:w="0" w:type="dxa"/>
       <w:tblCellMar>
@@ -1751,6 +1820,9 @@
   </w:style>
   <w:style w:type="numbering" w:default="1" w:styleId="NoList">
     <w:name w:val="No List"/>
+    <w:uiPriority w:val="99"/>
+    <w:semiHidden/>
+    <w:unhideWhenUsed/>
   </w:style>
   <w:style w:type="character" w:customStyle="1" w:styleId="Style6pt">
     <w:name w:val="Style 6 pt"/>

</xml_diff>